<commit_message>
Finished section-4 from the course.
</commit_message>
<xml_diff>
--- a/Docker commands.docx
+++ b/Docker commands.docx
@@ -268,6 +268,13 @@
         </w:rPr>
         <w:t>Remove all images</w:t>
         <w:br/>
+      </w:r>
+      <w:bookmarkStart w:id="0" w:name="__DdeLink__77_144620656"/>
+      <w:bookmarkEnd w:id="0"/>
+      <w:r>
+        <w:rPr>
+          <w:u w:val="none"/>
+        </w:rPr>
         <w:t>docker rmi $(docker images -a -q)</w:t>
       </w:r>
     </w:p>
@@ -287,6 +294,36 @@
         <w:t>Remove single image</w:t>
         <w:br/>
         <w:t>docker rmi &lt;image_id&gt;</w:t>
+      </w:r>
+    </w:p>
+    <w:p>
+      <w:pPr>
+        <w:pStyle w:val="Normal"/>
+        <w:numPr>
+          <w:ilvl w:val="0"/>
+          <w:numId w:val="1"/>
+        </w:numPr>
+        <w:rPr/>
+      </w:pPr>
+      <w:r>
+        <w:rPr>
+          <w:u w:val="none"/>
+        </w:rPr>
+        <w:t xml:space="preserve">docker run -it &lt;image_id&gt; </w:t>
+      </w:r>
+      <w:r>
+        <w:rPr>
+          <w:color w:val="00CC33"/>
+          <w:u w:val="none"/>
+        </w:rPr>
+        <w:t xml:space="preserve">sh </w:t>
+      </w:r>
+      <w:r>
+        <w:rPr>
+          <w:color w:val="auto"/>
+          <w:u w:val="single"/>
+        </w:rPr>
+        <w:t>(overriding default command on run with „sh”)</w:t>
       </w:r>
     </w:p>
     <w:p>
@@ -300,132 +337,26 @@
           <w:b/>
           <w:b/>
           <w:bCs/>
-          <w:u w:val="single"/>
+          <w:u w:val="none"/>
         </w:rPr>
       </w:pPr>
       <w:r>
         <w:rPr>
           <w:b/>
           <w:bCs/>
-          <w:u w:val="single"/>
-        </w:rPr>
-        <w:t>SECTION: 5</w:t>
-      </w:r>
-    </w:p>
-    <w:p>
-      <w:pPr>
-        <w:pStyle w:val="Normal"/>
-        <w:numPr>
-          <w:ilvl w:val="0"/>
-          <w:numId w:val="1"/>
-        </w:numPr>
-        <w:rPr/>
-      </w:pPr>
-      <w:r>
-        <w:rPr>
-          <w:u w:val="none"/>
-        </w:rPr>
-        <w:t>Docker compose</w:t>
-      </w:r>
-    </w:p>
-    <w:p>
-      <w:pPr>
-        <w:pStyle w:val="Normal"/>
-        <w:numPr>
-          <w:ilvl w:val="1"/>
-          <w:numId w:val="1"/>
-        </w:numPr>
-        <w:rPr/>
-      </w:pPr>
-      <w:r>
-        <w:rPr>
-          <w:u w:val="none"/>
-        </w:rPr>
-        <w:t>docker run &lt;image&gt; = docker-compose up</w:t>
-      </w:r>
-    </w:p>
-    <w:p>
-      <w:pPr>
-        <w:pStyle w:val="Normal"/>
-        <w:numPr>
-          <w:ilvl w:val="1"/>
-          <w:numId w:val="1"/>
-        </w:numPr>
-        <w:rPr/>
-      </w:pPr>
-      <w:r>
-        <w:rPr>
-          <w:u w:val="none"/>
-        </w:rPr>
-        <w:t>docker build . + docker run &lt;image&gt; = docker-compose up –build</w:t>
-      </w:r>
-    </w:p>
-    <w:p>
-      <w:pPr>
-        <w:pStyle w:val="Normal"/>
-        <w:numPr>
-          <w:ilvl w:val="1"/>
-          <w:numId w:val="1"/>
-        </w:numPr>
-        <w:rPr/>
-      </w:pPr>
-      <w:r>
-        <w:rPr>
-          <w:u w:val="none"/>
-        </w:rPr>
-        <w:t>Launch in the background → docker-compose up -d</w:t>
-      </w:r>
-    </w:p>
-    <w:p>
-      <w:pPr>
-        <w:pStyle w:val="Normal"/>
-        <w:numPr>
-          <w:ilvl w:val="1"/>
-          <w:numId w:val="1"/>
-        </w:numPr>
-        <w:rPr/>
-      </w:pPr>
-      <w:r>
-        <w:rPr>
-          <w:u w:val="none"/>
-        </w:rPr>
-        <w:t>Stop containers → docker-compose down</w:t>
-      </w:r>
-    </w:p>
-    <w:p>
-      <w:pPr>
-        <w:pStyle w:val="Normal"/>
-        <w:numPr>
-          <w:ilvl w:val="1"/>
-          <w:numId w:val="1"/>
-        </w:numPr>
-        <w:rPr/>
-      </w:pPr>
-      <w:r>
-        <w:rPr>
-          <w:u w:val="none"/>
-        </w:rPr>
-        <w:t xml:space="preserve">docker ps = docker-compose ps (it can be run only in the folder that contains </w:t>
-        <w:br/>
-        <w:t>docker-compose.yml)</w:t>
-      </w:r>
-    </w:p>
-    <w:p>
-      <w:pPr>
-        <w:pStyle w:val="Normal"/>
-        <w:numPr>
-          <w:ilvl w:val="0"/>
-          <w:numId w:val="1"/>
-        </w:numPr>
-        <w:rPr/>
-      </w:pPr>
-      <w:r>
-        <w:rPr>
-          <w:u w:val="none"/>
-        </w:rPr>
-        <w:t>docker build with custom file name</w:t>
-        <w:br/>
-        <w:t>docker build -f &lt;file_name&gt;</w:t>
+          <w:color w:val="auto"/>
+          <w:u w:val="none"/>
+        </w:rPr>
+        <w:t>WORKDIR /usr/app –</w:t>
+      </w:r>
+      <w:r>
+        <w:rPr>
+          <w:b w:val="false"/>
+          <w:bCs w:val="false"/>
+          <w:color w:val="auto"/>
+          <w:u w:val="none"/>
+        </w:rPr>
+        <w:t xml:space="preserve"> any following command will be executed relative to this path in the container</w:t>
       </w:r>
     </w:p>
     <w:p>
@@ -448,6 +379,145 @@
           <w:bCs/>
           <w:u w:val="single"/>
         </w:rPr>
+        <w:t>SECTION: 5</w:t>
+      </w:r>
+    </w:p>
+    <w:p>
+      <w:pPr>
+        <w:pStyle w:val="Normal"/>
+        <w:numPr>
+          <w:ilvl w:val="0"/>
+          <w:numId w:val="1"/>
+        </w:numPr>
+        <w:rPr/>
+      </w:pPr>
+      <w:r>
+        <w:rPr>
+          <w:u w:val="none"/>
+        </w:rPr>
+        <w:t>Docker compose</w:t>
+      </w:r>
+    </w:p>
+    <w:p>
+      <w:pPr>
+        <w:pStyle w:val="Normal"/>
+        <w:numPr>
+          <w:ilvl w:val="1"/>
+          <w:numId w:val="1"/>
+        </w:numPr>
+        <w:rPr/>
+      </w:pPr>
+      <w:r>
+        <w:rPr>
+          <w:u w:val="none"/>
+        </w:rPr>
+        <w:t>docker run &lt;image&gt; = docker-compose up</w:t>
+      </w:r>
+    </w:p>
+    <w:p>
+      <w:pPr>
+        <w:pStyle w:val="Normal"/>
+        <w:numPr>
+          <w:ilvl w:val="1"/>
+          <w:numId w:val="1"/>
+        </w:numPr>
+        <w:rPr/>
+      </w:pPr>
+      <w:r>
+        <w:rPr>
+          <w:u w:val="none"/>
+        </w:rPr>
+        <w:t>docker build . + docker run &lt;image&gt; = docker-compose up –build</w:t>
+      </w:r>
+    </w:p>
+    <w:p>
+      <w:pPr>
+        <w:pStyle w:val="Normal"/>
+        <w:numPr>
+          <w:ilvl w:val="1"/>
+          <w:numId w:val="1"/>
+        </w:numPr>
+        <w:rPr/>
+      </w:pPr>
+      <w:r>
+        <w:rPr>
+          <w:u w:val="none"/>
+        </w:rPr>
+        <w:t>Launch in the background → docker-compose up -d</w:t>
+      </w:r>
+    </w:p>
+    <w:p>
+      <w:pPr>
+        <w:pStyle w:val="Normal"/>
+        <w:numPr>
+          <w:ilvl w:val="1"/>
+          <w:numId w:val="1"/>
+        </w:numPr>
+        <w:rPr/>
+      </w:pPr>
+      <w:r>
+        <w:rPr>
+          <w:u w:val="none"/>
+        </w:rPr>
+        <w:t>Stop containers → docker-compose down</w:t>
+      </w:r>
+    </w:p>
+    <w:p>
+      <w:pPr>
+        <w:pStyle w:val="Normal"/>
+        <w:numPr>
+          <w:ilvl w:val="1"/>
+          <w:numId w:val="1"/>
+        </w:numPr>
+        <w:rPr/>
+      </w:pPr>
+      <w:r>
+        <w:rPr>
+          <w:u w:val="none"/>
+        </w:rPr>
+        <w:t xml:space="preserve">docker ps = docker-compose ps (it can be run only in the folder that contains </w:t>
+        <w:br/>
+        <w:t>docker-compose.yml)</w:t>
+      </w:r>
+    </w:p>
+    <w:p>
+      <w:pPr>
+        <w:pStyle w:val="Normal"/>
+        <w:numPr>
+          <w:ilvl w:val="0"/>
+          <w:numId w:val="1"/>
+        </w:numPr>
+        <w:rPr/>
+      </w:pPr>
+      <w:r>
+        <w:rPr>
+          <w:u w:val="none"/>
+        </w:rPr>
+        <w:t>docker build with custom file name</w:t>
+        <w:br/>
+        <w:t>docker build -f &lt;file_name&gt;</w:t>
+      </w:r>
+    </w:p>
+    <w:p>
+      <w:pPr>
+        <w:pStyle w:val="Normal"/>
+        <w:numPr>
+          <w:ilvl w:val="0"/>
+          <w:numId w:val="1"/>
+        </w:numPr>
+        <w:rPr>
+          <w:b/>
+          <w:b/>
+          <w:bCs/>
+          <w:u w:val="single"/>
+        </w:rPr>
+      </w:pPr>
+      <w:r>
+        <w:rPr>
+          <w:b/>
+          <w:bCs/>
+          <w:u w:val="single"/>
+        </w:rPr>
         <w:t>SECTION: 6</w:t>
       </w:r>
     </w:p>
@@ -563,7 +633,7 @@
         <w:rPr>
           <w:b w:val="false"/>
           <w:bCs w:val="false"/>
-          <w:color w:val="auto"/>
+          <w:color w:val="00000A"/>
           <w:u w:val="none"/>
         </w:rPr>
         <w:t>(put a bookmark on that folder, it’s necessary as locally I deleted node_modules folder and container reference would point to nothing is such case and by doing that syntax, we tell docker that we want this folder to be a placeholder for a folder that it’s inside a container – we have node_modules inside a container after execution npm install command)</w:t>
@@ -583,7 +653,7 @@
         <w:rPr>
           <w:b w:val="false"/>
           <w:bCs w:val="false"/>
-          <w:color w:val="auto"/>
+          <w:color w:val="00000A"/>
           <w:u w:val="none"/>
         </w:rPr>
         <w:t>(mark, connect the „pwd” into the „/app” folder)</w:t>
@@ -605,17 +675,10 @@
           <w:ilvl w:val="0"/>
           <w:numId w:val="1"/>
         </w:numPr>
-        <w:rPr>
-          <w:color w:val="009900"/>
-          <w:u w:val="none"/>
-        </w:rPr>
-      </w:pPr>
-      <w:r>
-        <w:rPr>
-          <w:b w:val="false"/>
-          <w:bCs w:val="false"/>
-          <w:u w:val="single"/>
-        </w:rPr>
+        <w:rPr/>
+      </w:pPr>
+      <w:r>
+        <w:rPr/>
       </w:r>
     </w:p>
     <w:sectPr>

</xml_diff>

<commit_message>
Started section-5 from the course.
</commit_message>
<xml_diff>
--- a/Docker commands.docx
+++ b/Docker commands.docx
@@ -320,7 +320,7 @@
       </w:r>
       <w:r>
         <w:rPr>
-          <w:color w:val="auto"/>
+          <w:color w:val="00000A"/>
           <w:u w:val="single"/>
         </w:rPr>
         <w:t>(overriding default command on run with „sh”)</w:t>
@@ -344,7 +344,7 @@
         <w:rPr>
           <w:b/>
           <w:bCs/>
-          <w:color w:val="auto"/>
+          <w:color w:val="00000A"/>
           <w:u w:val="none"/>
         </w:rPr>
         <w:t>WORKDIR /usr/app –</w:t>
@@ -353,7 +353,7 @@
         <w:rPr>
           <w:b w:val="false"/>
           <w:bCs w:val="false"/>
-          <w:color w:val="auto"/>
+          <w:color w:val="00000A"/>
           <w:u w:val="none"/>
         </w:rPr>
         <w:t xml:space="preserve"> any following command will be executed relative to this path in the container</w:t>
@@ -395,7 +395,19 @@
         <w:rPr>
           <w:u w:val="none"/>
         </w:rPr>
-        <w:t>Docker compose</w:t>
+        <w:t xml:space="preserve">Docker compose – </w:t>
+      </w:r>
+      <w:r>
+        <w:rPr>
+          <w:u w:val="none"/>
+        </w:rPr>
+        <w:t xml:space="preserve">separate CLI that gets installed along with Docker. </w:t>
+      </w:r>
+      <w:r>
+        <w:rPr>
+          <w:u w:val="none"/>
+        </w:rPr>
+        <w:t>Used to start up multiple Docker containers at the same time. Automates some of the long-winded arguments  we were passing to ‘docker run’</w:t>
       </w:r>
     </w:p>
     <w:p>

</xml_diff>